<commit_message>
casi ya terminando las practicas
</commit_message>
<xml_diff>
--- a/II. 07 Análisis Estadístico II/Practicas/Practica 3/Practica3.docx
+++ b/II. 07 Análisis Estadístico II/Practicas/Practica 3/Practica3.docx
@@ -370,7 +370,7 @@
             </w:rPr>
             <w:fldChar w:fldCharType="separate"/>
           </w:r>
-          <w:hyperlink w:anchor="_Toc108618403" w:history="1">
+          <w:hyperlink w:anchor="_Toc108765940" w:history="1">
             <w:r>
               <w:rPr>
                 <w:rStyle w:val="Hipervnculo"/>
@@ -378,7 +378,7 @@
                 <w:noProof/>
                 <w:lang w:val="es-ES"/>
               </w:rPr>
-              <w:t>1.- Realiza</w:t>
+              <w:t>1.- Realizar un ejercicio de Árboles de Decisión</w:t>
             </w:r>
             <w:r>
               <w:rPr>
@@ -399,7 +399,7 @@
                 <w:noProof/>
                 <w:webHidden/>
               </w:rPr>
-              <w:instrText xml:space="preserve"> PAGEREF _Toc108618403 \h </w:instrText>
+              <w:instrText xml:space="preserve"> PAGEREF _Toc108765940 \h </w:instrText>
             </w:r>
             <w:r>
               <w:rPr>
@@ -419,7 +419,7 @@
                 <w:noProof/>
                 <w:webHidden/>
               </w:rPr>
-              <w:t>2</w:t>
+              <w:t>3</w:t>
             </w:r>
             <w:r>
               <w:rPr>
@@ -442,7 +442,7 @@
               <w:lang w:eastAsia="es-BO"/>
             </w:rPr>
           </w:pPr>
-          <w:hyperlink w:anchor="_Toc108618404" w:history="1">
+          <w:hyperlink w:anchor="_Toc108765941" w:history="1">
             <w:r>
               <w:rPr>
                 <w:rStyle w:val="Hipervnculo"/>
@@ -450,7 +450,7 @@
                 <w:noProof/>
                 <w:lang w:val="es-ES"/>
               </w:rPr>
-              <w:t>2.- Realizar un ejerci</w:t>
+              <w:t>2.- Realizar un ejercicio de Análisis de Componentes Principales.</w:t>
             </w:r>
             <w:r>
               <w:rPr>
@@ -471,7 +471,7 @@
                 <w:noProof/>
                 <w:webHidden/>
               </w:rPr>
-              <w:instrText xml:space="preserve"> PAGEREF _Toc108618404 \h </w:instrText>
+              <w:instrText xml:space="preserve"> PAGEREF _Toc108765941 \h </w:instrText>
             </w:r>
             <w:r>
               <w:rPr>
@@ -491,7 +491,7 @@
                 <w:noProof/>
                 <w:webHidden/>
               </w:rPr>
-              <w:t>2</w:t>
+              <w:t>7</w:t>
             </w:r>
             <w:r>
               <w:rPr>
@@ -725,7 +725,7 @@
           <w:rFonts w:ascii="Arial" w:hAnsi="Arial" w:cs="Arial"/>
         </w:rPr>
       </w:pPr>
-      <w:bookmarkStart w:id="0" w:name="_Toc108618403"/>
+      <w:bookmarkStart w:id="0" w:name="_Toc108765940"/>
       <w:r>
         <w:rPr>
           <w:rFonts w:ascii="Arial" w:hAnsi="Arial" w:cs="Arial"/>
@@ -751,18 +751,9 @@
           <w:szCs w:val="22"/>
           <w:lang w:val="es-ES"/>
         </w:rPr>
-        <w:t>ar</w:t>
+        <w:t>ar un ejercicio de Árboles de Decisión</w:t>
       </w:r>
       <w:bookmarkEnd w:id="0"/>
-      <w:r>
-        <w:rPr>
-          <w:rFonts w:ascii="Arial" w:hAnsi="Arial" w:cs="Arial"/>
-          <w:sz w:val="22"/>
-          <w:szCs w:val="22"/>
-          <w:lang w:val="es-ES"/>
-        </w:rPr>
-        <w:t xml:space="preserve"> un ejercicio de Árboles de Decisión</w:t>
-      </w:r>
     </w:p>
     <w:p>
       <w:pPr>
@@ -847,6 +838,8 @@
       <w:r>
         <w:rPr>
           <w:rFonts w:ascii="Arial" w:hAnsi="Arial" w:cs="Arial"/>
+          <w:noProof/>
+          <w:lang w:eastAsia="es-BO"/>
         </w:rPr>
         <w:drawing>
           <wp:inline distT="0" distB="0" distL="0" distR="0" wp14:anchorId="2D16AF31" wp14:editId="3F21FB28">
@@ -895,6 +888,8 @@
       <w:r>
         <w:rPr>
           <w:rFonts w:ascii="Arial" w:hAnsi="Arial" w:cs="Arial"/>
+          <w:noProof/>
+          <w:lang w:eastAsia="es-BO"/>
         </w:rPr>
         <w:drawing>
           <wp:inline distT="0" distB="0" distL="0" distR="0" wp14:anchorId="1C854299" wp14:editId="1C907FC3">
@@ -1020,7 +1015,7 @@
             <v:path o:extrusionok="f" gradientshapeok="t" o:connecttype="rect"/>
             <o:lock v:ext="edit" aspectratio="t"/>
           </v:shapetype>
-          <v:shape id="_x0000_i1031" type="#_x0000_t75" style="width:285pt;height:217.5pt">
+          <v:shape id="_x0000_i1025" type="#_x0000_t75" style="width:285.2pt;height:217.85pt">
             <v:imagedata r:id="rId9" o:title="01 hist distancia"/>
           </v:shape>
         </w:pict>
@@ -1038,7 +1033,7 @@
           <w:rFonts w:ascii="Arial" w:hAnsi="Arial" w:cs="Arial"/>
         </w:rPr>
         <w:pict>
-          <v:shape id="_x0000_i1032" type="#_x0000_t75" style="width:250.5pt;height:191.25pt">
+          <v:shape id="_x0000_i1026" type="#_x0000_t75" style="width:250.6pt;height:191.7pt">
             <v:imagedata r:id="rId10" o:title="02 hist edad"/>
           </v:shape>
         </w:pict>
@@ -1083,6 +1078,8 @@
       <w:r>
         <w:rPr>
           <w:rFonts w:ascii="Arial" w:hAnsi="Arial" w:cs="Arial"/>
+          <w:noProof/>
+          <w:lang w:eastAsia="es-BO"/>
         </w:rPr>
         <w:drawing>
           <wp:inline distT="0" distB="0" distL="0" distR="0" wp14:anchorId="71FBB967" wp14:editId="58309E9B">
@@ -1158,7 +1155,7 @@
           <w:rFonts w:ascii="Arial" w:hAnsi="Arial" w:cs="Arial"/>
         </w:rPr>
         <w:pict>
-          <v:shape id="_x0000_i1034" type="#_x0000_t75" style="width:316.5pt;height:181.5pt">
+          <v:shape id="_x0000_i1027" type="#_x0000_t75" style="width:316.05pt;height:181.4pt">
             <v:imagedata r:id="rId12" o:title="03 corr 1"/>
           </v:shape>
         </w:pict>
@@ -1177,7 +1174,7 @@
           <w:rFonts w:ascii="Arial" w:hAnsi="Arial" w:cs="Arial"/>
         </w:rPr>
         <w:pict>
-          <v:shape id="_x0000_i1036" type="#_x0000_t75" style="width:323.25pt;height:166.5pt">
+          <v:shape id="_x0000_i1028" type="#_x0000_t75" style="width:323.55pt;height:166.45pt">
             <v:imagedata r:id="rId13" o:title="02 corr 2"/>
           </v:shape>
         </w:pict>
@@ -1263,6 +1260,8 @@
       <w:r>
         <w:rPr>
           <w:rFonts w:ascii="Arial" w:hAnsi="Arial" w:cs="Arial"/>
+          <w:noProof/>
+          <w:lang w:eastAsia="es-BO"/>
         </w:rPr>
         <w:drawing>
           <wp:inline distT="0" distB="0" distL="0" distR="0" wp14:anchorId="48816C45" wp14:editId="4F9AC902">
@@ -1315,7 +1314,7 @@
         </w:rPr>
         <w:lastRenderedPageBreak/>
         <w:pict>
-          <v:shape id="_x0000_i1041" type="#_x0000_t75" style="width:403.5pt;height:308.25pt">
+          <v:shape id="_x0000_i1029" type="#_x0000_t75" style="width:403.95pt;height:308.55pt">
             <v:imagedata r:id="rId15" o:title="04 arbol aux"/>
           </v:shape>
         </w:pict>
@@ -1353,12 +1352,6 @@
           <w:rFonts w:ascii="Arial" w:hAnsi="Arial" w:cs="Arial"/>
         </w:rPr>
       </w:pPr>
-      <w:r>
-        <w:rPr>
-          <w:rFonts w:ascii="Arial" w:hAnsi="Arial" w:cs="Arial"/>
-        </w:rPr>
-        <w:t>https://www.tutorialspoint.com/r/r_decision_tree.htm</w:t>
-      </w:r>
     </w:p>
     <w:p>
       <w:pPr>
@@ -1476,8 +1469,6 @@
           <w:rFonts w:ascii="Arial" w:hAnsi="Arial" w:cs="Arial"/>
         </w:rPr>
       </w:pPr>
-      <w:bookmarkStart w:id="1" w:name="_GoBack"/>
-      <w:bookmarkEnd w:id="1"/>
     </w:p>
     <w:p>
       <w:pPr>
@@ -1517,13 +1508,22 @@
     </w:p>
     <w:p>
       <w:pPr>
+        <w:pStyle w:val="Prrafodelista"/>
+        <w:jc w:val="both"/>
+        <w:rPr>
+          <w:rFonts w:ascii="Arial" w:hAnsi="Arial" w:cs="Arial"/>
+        </w:rPr>
+      </w:pPr>
+    </w:p>
+    <w:p>
+      <w:pPr>
         <w:pStyle w:val="Ttulo2"/>
         <w:rPr>
           <w:rFonts w:ascii="Arial" w:hAnsi="Arial" w:cs="Arial"/>
           <w:lang w:val="es-ES"/>
         </w:rPr>
       </w:pPr>
-      <w:bookmarkStart w:id="2" w:name="_Toc108618404"/>
+      <w:bookmarkStart w:id="1" w:name="_Toc108765941"/>
       <w:r>
         <w:rPr>
           <w:rFonts w:ascii="Arial" w:hAnsi="Arial" w:cs="Arial"/>
@@ -1552,7 +1552,6 @@
         </w:rPr>
         <w:t>un ejerci</w:t>
       </w:r>
-      <w:bookmarkEnd w:id="2"/>
       <w:r>
         <w:rPr>
           <w:rFonts w:ascii="Arial" w:hAnsi="Arial" w:cs="Arial"/>
@@ -1562,66 +1561,1171 @@
         </w:rPr>
         <w:t>cio de Análisis de Componentes Principales.</w:t>
       </w:r>
-    </w:p>
-    <w:p>
-      <w:pPr>
-        <w:rPr>
-          <w:rFonts w:ascii="Arial" w:hAnsi="Arial" w:cs="Arial"/>
-          <w:lang w:val="es-ES"/>
-        </w:rPr>
-      </w:pPr>
-    </w:p>
-    <w:p>
-      <w:pPr>
-        <w:rPr>
-          <w:rFonts w:ascii="Arial" w:hAnsi="Arial" w:cs="Arial"/>
-          <w:lang w:val="es-ES"/>
-        </w:rPr>
-      </w:pPr>
-    </w:p>
-    <w:p>
-      <w:pPr>
-        <w:rPr>
-          <w:rFonts w:ascii="Arial" w:hAnsi="Arial" w:cs="Arial"/>
-          <w:lang w:val="es-ES"/>
-        </w:rPr>
-      </w:pPr>
-      <w:hyperlink r:id="rId16" w:history="1">
-        <w:r>
-          <w:rPr>
-            <w:rStyle w:val="Hipervnculo"/>
-            <w:rFonts w:ascii="Arial" w:hAnsi="Arial" w:cs="Arial"/>
-            <w:lang w:val="es-ES"/>
-          </w:rPr>
-          <w:t>https://www.geo.fu-berlin.de/en/v/soga/Geodata-analysis/Principal-Component-Analysis/Principal-component-analysis-in-R/index.html</w:t>
-        </w:r>
-      </w:hyperlink>
-    </w:p>
-    <w:p>
-      <w:pPr>
-        <w:rPr>
-          <w:rFonts w:ascii="Arial" w:hAnsi="Arial" w:cs="Arial"/>
-          <w:lang w:val="es-ES"/>
-        </w:rPr>
-      </w:pPr>
-      <w:hyperlink r:id="rId17" w:history="1">
-        <w:r>
-          <w:rPr>
-            <w:rStyle w:val="Hipervnculo"/>
-            <w:rFonts w:ascii="Arial" w:hAnsi="Arial" w:cs="Arial"/>
-            <w:lang w:val="es-ES"/>
-          </w:rPr>
-          <w:t>http://www.sthda.com/english/articles/31-principal-component-methods-in-r-practical-guide/118-principal-component-analysis-in-r-prcomp-vs-princomp/</w:t>
-        </w:r>
-      </w:hyperlink>
-    </w:p>
-    <w:p>
-      <w:pPr>
-        <w:rPr>
-          <w:rFonts w:ascii="Arial" w:hAnsi="Arial" w:cs="Arial"/>
-          <w:lang w:val="es-ES"/>
-        </w:rPr>
-      </w:pPr>
+      <w:bookmarkEnd w:id="1"/>
+    </w:p>
+    <w:p>
+      <w:pPr>
+        <w:rPr>
+          <w:rFonts w:ascii="Arial" w:hAnsi="Arial" w:cs="Arial"/>
+          <w:lang w:val="es-ES"/>
+        </w:rPr>
+      </w:pPr>
+    </w:p>
+    <w:p>
+      <w:pPr>
+        <w:jc w:val="both"/>
+        <w:rPr>
+          <w:rFonts w:ascii="Arial" w:hAnsi="Arial" w:cs="Arial"/>
+          <w:lang w:val="es-ES"/>
+        </w:rPr>
+      </w:pPr>
+      <w:r>
+        <w:rPr>
+          <w:rFonts w:ascii="Arial" w:hAnsi="Arial" w:cs="Arial"/>
+          <w:lang w:val="es-ES"/>
+        </w:rPr>
+        <w:t>Se analizarán mediante componentes principales la información de 150 localidades de Bolivia en un relevamiento de información en el año 2011</w:t>
+      </w:r>
+      <w:r>
+        <w:rPr>
+          <w:rFonts w:ascii="Arial" w:hAnsi="Arial" w:cs="Arial"/>
+          <w:lang w:val="es-ES"/>
+        </w:rPr>
+        <w:t xml:space="preserve">. Dicho año muestra información antes de la implementación plena de políticas económicas </w:t>
+      </w:r>
+      <w:proofErr w:type="spellStart"/>
+      <w:r>
+        <w:rPr>
+          <w:rFonts w:ascii="Arial" w:hAnsi="Arial" w:cs="Arial"/>
+          <w:lang w:val="es-ES"/>
+        </w:rPr>
+        <w:t>desentralizadas</w:t>
+      </w:r>
+      <w:proofErr w:type="spellEnd"/>
+      <w:r>
+        <w:rPr>
+          <w:rFonts w:ascii="Arial" w:hAnsi="Arial" w:cs="Arial"/>
+          <w:lang w:val="es-ES"/>
+        </w:rPr>
+        <w:t xml:space="preserve"> y participación activa del gobierno central</w:t>
+      </w:r>
+      <w:r>
+        <w:rPr>
+          <w:rFonts w:ascii="Arial" w:hAnsi="Arial" w:cs="Arial"/>
+          <w:lang w:val="es-ES"/>
+        </w:rPr>
+        <w:t>. Las variables disponibles son:</w:t>
+      </w:r>
+    </w:p>
+    <w:p>
+      <w:pPr>
+        <w:jc w:val="both"/>
+        <w:rPr>
+          <w:rFonts w:ascii="Arial" w:hAnsi="Arial" w:cs="Arial"/>
+          <w:lang w:val="es-ES"/>
+        </w:rPr>
+      </w:pPr>
+      <w:r>
+        <w:rPr>
+          <w:rFonts w:ascii="Arial" w:hAnsi="Arial" w:cs="Arial"/>
+          <w:lang w:val="es-ES"/>
+        </w:rPr>
+        <w:t xml:space="preserve">Tasa de </w:t>
+      </w:r>
+      <w:r>
+        <w:rPr>
+          <w:rFonts w:ascii="Arial" w:hAnsi="Arial" w:cs="Arial"/>
+          <w:b/>
+          <w:lang w:val="es-ES"/>
+        </w:rPr>
+        <w:t>desempl</w:t>
+      </w:r>
+      <w:r>
+        <w:rPr>
+          <w:rFonts w:ascii="Arial" w:hAnsi="Arial" w:cs="Arial"/>
+          <w:b/>
+          <w:lang w:val="es-ES"/>
+        </w:rPr>
+        <w:t>e</w:t>
+      </w:r>
+      <w:r>
+        <w:rPr>
+          <w:rFonts w:ascii="Arial" w:hAnsi="Arial" w:cs="Arial"/>
+          <w:b/>
+          <w:lang w:val="es-ES"/>
+        </w:rPr>
+        <w:t>o</w:t>
+      </w:r>
+      <w:r>
+        <w:rPr>
+          <w:rFonts w:ascii="Arial" w:hAnsi="Arial" w:cs="Arial"/>
+          <w:b/>
+          <w:lang w:val="es-ES"/>
+        </w:rPr>
+        <w:t xml:space="preserve">, </w:t>
+      </w:r>
+      <w:r>
+        <w:rPr>
+          <w:rFonts w:ascii="Arial" w:hAnsi="Arial" w:cs="Arial"/>
+          <w:lang w:val="es-ES"/>
+        </w:rPr>
+        <w:t xml:space="preserve">es como la proporción de </w:t>
+      </w:r>
+      <w:r>
+        <w:rPr>
+          <w:rFonts w:ascii="Arial" w:hAnsi="Arial" w:cs="Arial"/>
+          <w:lang w:val="es-ES"/>
+        </w:rPr>
+        <w:t>las personas en edad laboral que no tienen empleo, dispuestas a trabajar, y que han realizado acciones específicas para encontrar empleo.</w:t>
+      </w:r>
+    </w:p>
+    <w:p>
+      <w:pPr>
+        <w:jc w:val="both"/>
+        <w:rPr>
+          <w:rFonts w:ascii="Arial" w:hAnsi="Arial" w:cs="Arial"/>
+          <w:lang w:val="es-ES"/>
+        </w:rPr>
+      </w:pPr>
+      <w:r>
+        <w:rPr>
+          <w:rFonts w:ascii="Arial" w:hAnsi="Arial" w:cs="Arial"/>
+          <w:b/>
+          <w:lang w:val="es-ES"/>
+        </w:rPr>
+        <w:t>Salario</w:t>
+      </w:r>
+      <w:r>
+        <w:rPr>
+          <w:rFonts w:ascii="Arial" w:hAnsi="Arial" w:cs="Arial"/>
+          <w:lang w:val="es-ES"/>
+        </w:rPr>
+        <w:t>, monto en bolivianos ganados en el tercer trimestre de dicha gestión.</w:t>
+      </w:r>
+    </w:p>
+    <w:p>
+      <w:pPr>
+        <w:jc w:val="both"/>
+        <w:rPr>
+          <w:rFonts w:ascii="Arial" w:hAnsi="Arial" w:cs="Arial"/>
+          <w:lang w:val="es-ES"/>
+        </w:rPr>
+      </w:pPr>
+      <w:r>
+        <w:rPr>
+          <w:rFonts w:ascii="Arial" w:hAnsi="Arial" w:cs="Arial"/>
+          <w:b/>
+          <w:lang w:val="es-ES"/>
+        </w:rPr>
+        <w:t>Inflación</w:t>
+      </w:r>
+      <w:r>
+        <w:rPr>
+          <w:rFonts w:ascii="Arial" w:hAnsi="Arial" w:cs="Arial"/>
+          <w:lang w:val="es-ES"/>
+        </w:rPr>
+        <w:t>, tasa de crecimiento de los precios medidos a través del Índice de Precios al Consumidor publicado por el INE.</w:t>
+      </w:r>
+    </w:p>
+    <w:p>
+      <w:pPr>
+        <w:jc w:val="both"/>
+        <w:rPr>
+          <w:rFonts w:ascii="Arial" w:hAnsi="Arial" w:cs="Arial"/>
+          <w:lang w:val="es-ES"/>
+        </w:rPr>
+      </w:pPr>
+      <w:r>
+        <w:rPr>
+          <w:rFonts w:ascii="Arial" w:hAnsi="Arial" w:cs="Arial"/>
+          <w:b/>
+          <w:lang w:val="es-ES"/>
+        </w:rPr>
+        <w:t>Activos</w:t>
+      </w:r>
+      <w:r>
+        <w:rPr>
+          <w:rFonts w:ascii="Arial" w:hAnsi="Arial" w:cs="Arial"/>
+          <w:lang w:val="es-ES"/>
+        </w:rPr>
+        <w:t>, monto en millones de bolivianos imputados al territorio de la localidad en estudio como activos financieros.</w:t>
+      </w:r>
+    </w:p>
+    <w:p>
+      <w:pPr>
+        <w:jc w:val="both"/>
+        <w:rPr>
+          <w:rFonts w:ascii="Arial" w:hAnsi="Arial" w:cs="Arial"/>
+          <w:lang w:val="es-ES"/>
+        </w:rPr>
+      </w:pPr>
+      <w:r>
+        <w:rPr>
+          <w:rFonts w:ascii="Arial" w:hAnsi="Arial" w:cs="Arial"/>
+          <w:b/>
+          <w:lang w:val="es-ES"/>
+        </w:rPr>
+        <w:t>Remesas</w:t>
+      </w:r>
+      <w:r>
+        <w:rPr>
+          <w:rFonts w:ascii="Arial" w:hAnsi="Arial" w:cs="Arial"/>
+          <w:lang w:val="es-ES"/>
+        </w:rPr>
+        <w:t>, monto en miles de bolivianos recibidos de no residentes en el extranjero y destinados a gastos corrientes de los beneficiarios.</w:t>
+      </w:r>
+    </w:p>
+    <w:p>
+      <w:pPr>
+        <w:jc w:val="both"/>
+        <w:rPr>
+          <w:rFonts w:ascii="Arial" w:hAnsi="Arial" w:cs="Arial"/>
+          <w:lang w:val="es-ES"/>
+        </w:rPr>
+      </w:pPr>
+    </w:p>
+    <w:p>
+      <w:pPr>
+        <w:jc w:val="both"/>
+        <w:rPr>
+          <w:rFonts w:ascii="Arial" w:hAnsi="Arial" w:cs="Arial"/>
+          <w:lang w:val="es-ES"/>
+        </w:rPr>
+      </w:pPr>
+      <w:r>
+        <w:rPr>
+          <w:rFonts w:ascii="Arial" w:hAnsi="Arial" w:cs="Arial"/>
+          <w:lang w:val="es-ES"/>
+        </w:rPr>
+        <w:t>Leemos los datos para describir algunos indicadores de tendencia central.</w:t>
+      </w:r>
+    </w:p>
+    <w:p>
+      <w:pPr>
+        <w:jc w:val="center"/>
+        <w:rPr>
+          <w:rFonts w:ascii="Arial" w:hAnsi="Arial" w:cs="Arial"/>
+          <w:lang w:val="es-ES"/>
+        </w:rPr>
+      </w:pPr>
+      <w:r>
+        <w:rPr>
+          <w:rFonts w:ascii="Arial" w:hAnsi="Arial" w:cs="Arial"/>
+          <w:lang w:val="es-ES"/>
+        </w:rPr>
+        <w:drawing>
+          <wp:inline distT="0" distB="0" distL="0" distR="0" wp14:anchorId="571857E5" wp14:editId="41E4A45F">
+            <wp:extent cx="4121982" cy="3543300"/>
+            <wp:effectExtent l="0" t="0" r="0" b="0"/>
+            <wp:docPr id="6" name="Imagen 6"/>
+            <wp:cNvGraphicFramePr>
+              <a:graphicFrameLocks xmlns:a="http://schemas.openxmlformats.org/drawingml/2006/main" noChangeAspect="1"/>
+            </wp:cNvGraphicFramePr>
+            <a:graphic xmlns:a="http://schemas.openxmlformats.org/drawingml/2006/main">
+              <a:graphicData uri="http://schemas.openxmlformats.org/drawingml/2006/picture">
+                <pic:pic xmlns:pic="http://schemas.openxmlformats.org/drawingml/2006/picture">
+                  <pic:nvPicPr>
+                    <pic:cNvPr id="1" name=""/>
+                    <pic:cNvPicPr/>
+                  </pic:nvPicPr>
+                  <pic:blipFill>
+                    <a:blip r:embed="rId16"/>
+                    <a:stretch>
+                      <a:fillRect/>
+                    </a:stretch>
+                  </pic:blipFill>
+                  <pic:spPr>
+                    <a:xfrm>
+                      <a:off x="0" y="0"/>
+                      <a:ext cx="4144790" cy="3562906"/>
+                    </a:xfrm>
+                    <a:prstGeom prst="rect">
+                      <a:avLst/>
+                    </a:prstGeom>
+                  </pic:spPr>
+                </pic:pic>
+              </a:graphicData>
+            </a:graphic>
+          </wp:inline>
+        </w:drawing>
+      </w:r>
+    </w:p>
+    <w:p>
+      <w:pPr>
+        <w:rPr>
+          <w:rFonts w:ascii="Arial" w:hAnsi="Arial" w:cs="Arial"/>
+          <w:lang w:val="es-ES"/>
+        </w:rPr>
+      </w:pPr>
+    </w:p>
+    <w:p>
+      <w:pPr>
+        <w:rPr>
+          <w:rFonts w:ascii="Arial" w:hAnsi="Arial" w:cs="Arial"/>
+          <w:lang w:val="es-ES"/>
+        </w:rPr>
+      </w:pPr>
+    </w:p>
+    <w:p>
+      <w:pPr>
+        <w:rPr>
+          <w:rFonts w:ascii="Arial" w:hAnsi="Arial" w:cs="Arial"/>
+          <w:lang w:val="es-ES"/>
+        </w:rPr>
+      </w:pPr>
+      <w:r>
+        <w:rPr>
+          <w:rFonts w:ascii="Arial" w:hAnsi="Arial" w:cs="Arial"/>
+          <w:lang w:val="es-ES"/>
+        </w:rPr>
+        <w:lastRenderedPageBreak/>
+        <w:t>Asimismo, mostramos los histogramas de todas las variables cuantitativas evidenciando su comportamiento normal.</w:t>
+      </w:r>
+      <w:r>
+        <w:rPr>
+          <w:rFonts w:ascii="Arial" w:hAnsi="Arial" w:cs="Arial"/>
+          <w:lang w:val="es-ES"/>
+        </w:rPr>
+        <w:t xml:space="preserve"> Existe una alta correlación entre activos e inflación, seguido de inflación con desempleo.</w:t>
+      </w:r>
+    </w:p>
+    <w:p>
+      <w:pPr>
+        <w:rPr>
+          <w:rFonts w:ascii="Arial" w:hAnsi="Arial" w:cs="Arial"/>
+          <w:lang w:val="es-ES"/>
+        </w:rPr>
+      </w:pPr>
+    </w:p>
+    <w:p>
+      <w:pPr>
+        <w:rPr>
+          <w:rFonts w:ascii="Arial" w:hAnsi="Arial" w:cs="Arial"/>
+          <w:lang w:val="es-ES"/>
+        </w:rPr>
+      </w:pPr>
+      <w:r>
+        <w:rPr>
+          <w:rFonts w:ascii="Arial" w:hAnsi="Arial" w:cs="Arial"/>
+          <w:lang w:val="es-ES"/>
+        </w:rPr>
+        <w:pict>
+          <v:shape id="_x0000_i1043" type="#_x0000_t75" style="width:467.55pt;height:331pt">
+            <v:imagedata r:id="rId17" o:title="06 histogramas2"/>
+          </v:shape>
+        </w:pict>
+      </w:r>
+    </w:p>
+    <w:p>
+      <w:pPr>
+        <w:rPr>
+          <w:rFonts w:ascii="Arial" w:hAnsi="Arial" w:cs="Arial"/>
+          <w:lang w:val="es-ES"/>
+        </w:rPr>
+      </w:pPr>
+      <w:r>
+        <w:rPr>
+          <w:rFonts w:ascii="Arial" w:hAnsi="Arial" w:cs="Arial"/>
+          <w:lang w:val="es-ES"/>
+        </w:rPr>
+        <w:t>La matriz de correlaciones es la siguiente:</w:t>
+      </w:r>
+    </w:p>
+    <w:p>
+      <w:pPr>
+        <w:jc w:val="center"/>
+        <w:rPr>
+          <w:rFonts w:ascii="Arial" w:hAnsi="Arial" w:cs="Arial"/>
+          <w:lang w:val="es-ES"/>
+        </w:rPr>
+      </w:pPr>
+      <w:r>
+        <w:rPr>
+          <w:rFonts w:ascii="Arial" w:hAnsi="Arial" w:cs="Arial"/>
+          <w:lang w:val="es-ES"/>
+        </w:rPr>
+        <w:drawing>
+          <wp:inline distT="0" distB="0" distL="0" distR="0" wp14:anchorId="4E0E34B4" wp14:editId="73AF2100">
+            <wp:extent cx="5182323" cy="1066949"/>
+            <wp:effectExtent l="0" t="0" r="0" b="0"/>
+            <wp:docPr id="7" name="Imagen 7"/>
+            <wp:cNvGraphicFramePr>
+              <a:graphicFrameLocks xmlns:a="http://schemas.openxmlformats.org/drawingml/2006/main" noChangeAspect="1"/>
+            </wp:cNvGraphicFramePr>
+            <a:graphic xmlns:a="http://schemas.openxmlformats.org/drawingml/2006/main">
+              <a:graphicData uri="http://schemas.openxmlformats.org/drawingml/2006/picture">
+                <pic:pic xmlns:pic="http://schemas.openxmlformats.org/drawingml/2006/picture">
+                  <pic:nvPicPr>
+                    <pic:cNvPr id="1" name=""/>
+                    <pic:cNvPicPr/>
+                  </pic:nvPicPr>
+                  <pic:blipFill>
+                    <a:blip r:embed="rId18"/>
+                    <a:stretch>
+                      <a:fillRect/>
+                    </a:stretch>
+                  </pic:blipFill>
+                  <pic:spPr>
+                    <a:xfrm>
+                      <a:off x="0" y="0"/>
+                      <a:ext cx="5182323" cy="1066949"/>
+                    </a:xfrm>
+                    <a:prstGeom prst="rect">
+                      <a:avLst/>
+                    </a:prstGeom>
+                  </pic:spPr>
+                </pic:pic>
+              </a:graphicData>
+            </a:graphic>
+          </wp:inline>
+        </w:drawing>
+      </w:r>
+    </w:p>
+    <w:p>
+      <w:pPr>
+        <w:jc w:val="center"/>
+        <w:rPr>
+          <w:rFonts w:ascii="Arial" w:hAnsi="Arial" w:cs="Arial"/>
+          <w:lang w:val="es-ES"/>
+        </w:rPr>
+      </w:pPr>
+      <w:r>
+        <w:rPr>
+          <w:rFonts w:ascii="Arial" w:hAnsi="Arial" w:cs="Arial"/>
+          <w:lang w:val="es-ES"/>
+        </w:rPr>
+        <w:lastRenderedPageBreak/>
+        <w:pict>
+          <v:shape id="_x0000_i1045" type="#_x0000_t75" style="width:192.6pt;height:183.25pt">
+            <v:imagedata r:id="rId19" o:title="07 correlaciones bolas" croptop="7282f" cropleft="14201f" cropright="7784f"/>
+          </v:shape>
+        </w:pict>
+      </w:r>
+    </w:p>
+    <w:p>
+      <w:pPr>
+        <w:jc w:val="center"/>
+        <w:rPr>
+          <w:rFonts w:ascii="Arial" w:hAnsi="Arial" w:cs="Arial"/>
+          <w:lang w:val="es-ES"/>
+        </w:rPr>
+      </w:pPr>
+      <w:r>
+        <w:rPr>
+          <w:rFonts w:ascii="Arial" w:hAnsi="Arial" w:cs="Arial"/>
+          <w:lang w:val="es-ES"/>
+        </w:rPr>
+        <w:drawing>
+          <wp:inline distT="0" distB="0" distL="0" distR="0" wp14:anchorId="54BC57CB" wp14:editId="66E0A1DF">
+            <wp:extent cx="3705367" cy="406600"/>
+            <wp:effectExtent l="0" t="0" r="0" b="0"/>
+            <wp:docPr id="8" name="Imagen 8"/>
+            <wp:cNvGraphicFramePr>
+              <a:graphicFrameLocks xmlns:a="http://schemas.openxmlformats.org/drawingml/2006/main" noChangeAspect="1"/>
+            </wp:cNvGraphicFramePr>
+            <a:graphic xmlns:a="http://schemas.openxmlformats.org/drawingml/2006/main">
+              <a:graphicData uri="http://schemas.openxmlformats.org/drawingml/2006/picture">
+                <pic:pic xmlns:pic="http://schemas.openxmlformats.org/drawingml/2006/picture">
+                  <pic:nvPicPr>
+                    <pic:cNvPr id="1" name=""/>
+                    <pic:cNvPicPr/>
+                  </pic:nvPicPr>
+                  <pic:blipFill rotWithShape="1">
+                    <a:blip r:embed="rId20"/>
+                    <a:srcRect b="8341"/>
+                    <a:stretch/>
+                  </pic:blipFill>
+                  <pic:spPr bwMode="auto">
+                    <a:xfrm>
+                      <a:off x="0" y="0"/>
+                      <a:ext cx="3911948" cy="429269"/>
+                    </a:xfrm>
+                    <a:prstGeom prst="rect">
+                      <a:avLst/>
+                    </a:prstGeom>
+                    <a:ln>
+                      <a:noFill/>
+                    </a:ln>
+                    <a:extLst>
+                      <a:ext uri="{53640926-AAD7-44D8-BBD7-CCE9431645EC}">
+                        <a14:shadowObscured xmlns:a14="http://schemas.microsoft.com/office/drawing/2010/main"/>
+                      </a:ext>
+                    </a:extLst>
+                  </pic:spPr>
+                </pic:pic>
+              </a:graphicData>
+            </a:graphic>
+          </wp:inline>
+        </w:drawing>
+      </w:r>
+    </w:p>
+    <w:p>
+      <w:pPr>
+        <w:rPr>
+          <w:rFonts w:ascii="Arial" w:hAnsi="Arial" w:cs="Arial"/>
+          <w:lang w:val="es-ES"/>
+        </w:rPr>
+      </w:pPr>
+      <w:r>
+        <w:rPr>
+          <w:rFonts w:ascii="Arial" w:hAnsi="Arial" w:cs="Arial"/>
+          <w:lang w:val="es-ES"/>
+        </w:rPr>
+        <w:t>Se acepta la hipótesis alternativa de que las correlaciones son distintas.</w:t>
+      </w:r>
+    </w:p>
+    <w:p>
+      <w:pPr>
+        <w:jc w:val="center"/>
+        <w:rPr>
+          <w:rFonts w:ascii="Arial" w:hAnsi="Arial" w:cs="Arial"/>
+          <w:lang w:val="es-ES"/>
+        </w:rPr>
+      </w:pPr>
+      <w:r>
+        <w:rPr>
+          <w:rFonts w:ascii="Arial" w:hAnsi="Arial" w:cs="Arial"/>
+          <w:lang w:val="es-ES"/>
+        </w:rPr>
+        <w:drawing>
+          <wp:inline distT="0" distB="0" distL="0" distR="0" wp14:anchorId="13D6C591" wp14:editId="129AE543">
+            <wp:extent cx="2156346" cy="868446"/>
+            <wp:effectExtent l="0" t="0" r="0" b="8255"/>
+            <wp:docPr id="9" name="Imagen 9"/>
+            <wp:cNvGraphicFramePr>
+              <a:graphicFrameLocks xmlns:a="http://schemas.openxmlformats.org/drawingml/2006/main" noChangeAspect="1"/>
+            </wp:cNvGraphicFramePr>
+            <a:graphic xmlns:a="http://schemas.openxmlformats.org/drawingml/2006/main">
+              <a:graphicData uri="http://schemas.openxmlformats.org/drawingml/2006/picture">
+                <pic:pic xmlns:pic="http://schemas.openxmlformats.org/drawingml/2006/picture">
+                  <pic:nvPicPr>
+                    <pic:cNvPr id="1" name=""/>
+                    <pic:cNvPicPr/>
+                  </pic:nvPicPr>
+                  <pic:blipFill>
+                    <a:blip r:embed="rId21"/>
+                    <a:stretch>
+                      <a:fillRect/>
+                    </a:stretch>
+                  </pic:blipFill>
+                  <pic:spPr>
+                    <a:xfrm>
+                      <a:off x="0" y="0"/>
+                      <a:ext cx="2198085" cy="885256"/>
+                    </a:xfrm>
+                    <a:prstGeom prst="rect">
+                      <a:avLst/>
+                    </a:prstGeom>
+                  </pic:spPr>
+                </pic:pic>
+              </a:graphicData>
+            </a:graphic>
+          </wp:inline>
+        </w:drawing>
+      </w:r>
+    </w:p>
+    <w:p>
+      <w:pPr>
+        <w:jc w:val="center"/>
+        <w:rPr>
+          <w:rFonts w:ascii="Arial" w:hAnsi="Arial" w:cs="Arial"/>
+          <w:lang w:val="es-ES"/>
+        </w:rPr>
+      </w:pPr>
+      <w:r>
+        <w:rPr>
+          <w:rFonts w:ascii="Arial" w:hAnsi="Arial" w:cs="Arial"/>
+          <w:lang w:val="es-ES"/>
+        </w:rPr>
+        <w:drawing>
+          <wp:inline distT="0" distB="0" distL="0" distR="0" wp14:anchorId="6F2FDBE4" wp14:editId="0192798F">
+            <wp:extent cx="2995684" cy="949851"/>
+            <wp:effectExtent l="0" t="0" r="0" b="3175"/>
+            <wp:docPr id="10" name="Imagen 10"/>
+            <wp:cNvGraphicFramePr>
+              <a:graphicFrameLocks xmlns:a="http://schemas.openxmlformats.org/drawingml/2006/main" noChangeAspect="1"/>
+            </wp:cNvGraphicFramePr>
+            <a:graphic xmlns:a="http://schemas.openxmlformats.org/drawingml/2006/main">
+              <a:graphicData uri="http://schemas.openxmlformats.org/drawingml/2006/picture">
+                <pic:pic xmlns:pic="http://schemas.openxmlformats.org/drawingml/2006/picture">
+                  <pic:nvPicPr>
+                    <pic:cNvPr id="1" name=""/>
+                    <pic:cNvPicPr/>
+                  </pic:nvPicPr>
+                  <pic:blipFill>
+                    <a:blip r:embed="rId22"/>
+                    <a:stretch>
+                      <a:fillRect/>
+                    </a:stretch>
+                  </pic:blipFill>
+                  <pic:spPr>
+                    <a:xfrm>
+                      <a:off x="0" y="0"/>
+                      <a:ext cx="3049859" cy="967029"/>
+                    </a:xfrm>
+                    <a:prstGeom prst="rect">
+                      <a:avLst/>
+                    </a:prstGeom>
+                  </pic:spPr>
+                </pic:pic>
+              </a:graphicData>
+            </a:graphic>
+          </wp:inline>
+        </w:drawing>
+      </w:r>
+    </w:p>
+    <w:p>
+      <w:pPr>
+        <w:rPr>
+          <w:rFonts w:ascii="Arial" w:hAnsi="Arial" w:cs="Arial"/>
+          <w:lang w:val="es-ES"/>
+        </w:rPr>
+      </w:pPr>
+      <w:r>
+        <w:rPr>
+          <w:rFonts w:ascii="Arial" w:hAnsi="Arial" w:cs="Arial"/>
+          <w:lang w:val="es-ES"/>
+        </w:rPr>
+        <w:t xml:space="preserve">Mediante el test KMO justificamos </w:t>
+      </w:r>
+      <w:r>
+        <w:rPr>
+          <w:rFonts w:ascii="Arial" w:hAnsi="Arial" w:cs="Arial"/>
+          <w:lang w:val="es-ES"/>
+        </w:rPr>
+        <w:t>elaborar análisis de componentes principales.</w:t>
+      </w:r>
+    </w:p>
+    <w:p>
+      <w:pPr>
+        <w:jc w:val="center"/>
+        <w:rPr>
+          <w:rFonts w:ascii="Arial" w:hAnsi="Arial" w:cs="Arial"/>
+          <w:lang w:val="es-ES"/>
+        </w:rPr>
+      </w:pPr>
+      <w:r>
+        <w:rPr>
+          <w:rFonts w:ascii="Arial" w:hAnsi="Arial" w:cs="Arial"/>
+          <w:lang w:val="es-ES"/>
+        </w:rPr>
+        <w:pict>
+          <v:shape id="_x0000_i1050" type="#_x0000_t75" style="width:280.5pt;height:199.15pt">
+            <v:imagedata r:id="rId23" o:title="08 graf1"/>
+          </v:shape>
+        </w:pict>
+      </w:r>
+    </w:p>
+    <w:p>
+      <w:pPr>
+        <w:jc w:val="center"/>
+        <w:rPr>
+          <w:rFonts w:ascii="Arial" w:hAnsi="Arial" w:cs="Arial"/>
+          <w:lang w:val="es-ES"/>
+        </w:rPr>
+      </w:pPr>
+      <w:r>
+        <w:rPr>
+          <w:rFonts w:ascii="Arial" w:hAnsi="Arial" w:cs="Arial"/>
+          <w:lang w:val="es-ES"/>
+        </w:rPr>
+        <w:lastRenderedPageBreak/>
+        <w:pict>
+          <v:shape id="_x0000_i1053" type="#_x0000_t75" style="width:309.5pt;height:219.75pt">
+            <v:imagedata r:id="rId24" o:title="09 graf1"/>
+          </v:shape>
+        </w:pict>
+      </w:r>
+    </w:p>
+    <w:p>
+      <w:pPr>
+        <w:jc w:val="center"/>
+        <w:rPr>
+          <w:rFonts w:ascii="Arial" w:hAnsi="Arial" w:cs="Arial"/>
+          <w:lang w:val="es-ES"/>
+        </w:rPr>
+      </w:pPr>
+      <w:r>
+        <w:rPr>
+          <w:rFonts w:ascii="Arial" w:hAnsi="Arial" w:cs="Arial"/>
+          <w:lang w:val="es-ES"/>
+        </w:rPr>
+        <w:drawing>
+          <wp:inline distT="0" distB="0" distL="0" distR="0" wp14:anchorId="2D959AF0" wp14:editId="5B8FC6EA">
+            <wp:extent cx="4060209" cy="1393136"/>
+            <wp:effectExtent l="0" t="0" r="0" b="0"/>
+            <wp:docPr id="11" name="Imagen 11"/>
+            <wp:cNvGraphicFramePr>
+              <a:graphicFrameLocks xmlns:a="http://schemas.openxmlformats.org/drawingml/2006/main" noChangeAspect="1"/>
+            </wp:cNvGraphicFramePr>
+            <a:graphic xmlns:a="http://schemas.openxmlformats.org/drawingml/2006/main">
+              <a:graphicData uri="http://schemas.openxmlformats.org/drawingml/2006/picture">
+                <pic:pic xmlns:pic="http://schemas.openxmlformats.org/drawingml/2006/picture">
+                  <pic:nvPicPr>
+                    <pic:cNvPr id="1" name=""/>
+                    <pic:cNvPicPr/>
+                  </pic:nvPicPr>
+                  <pic:blipFill>
+                    <a:blip r:embed="rId25"/>
+                    <a:stretch>
+                      <a:fillRect/>
+                    </a:stretch>
+                  </pic:blipFill>
+                  <pic:spPr>
+                    <a:xfrm>
+                      <a:off x="0" y="0"/>
+                      <a:ext cx="4077441" cy="1399048"/>
+                    </a:xfrm>
+                    <a:prstGeom prst="rect">
+                      <a:avLst/>
+                    </a:prstGeom>
+                  </pic:spPr>
+                </pic:pic>
+              </a:graphicData>
+            </a:graphic>
+          </wp:inline>
+        </w:drawing>
+      </w:r>
+    </w:p>
+    <w:p>
+      <w:pPr>
+        <w:jc w:val="center"/>
+        <w:rPr>
+          <w:rFonts w:ascii="Arial" w:hAnsi="Arial" w:cs="Arial"/>
+          <w:lang w:val="es-ES"/>
+        </w:rPr>
+      </w:pPr>
+      <w:r>
+        <w:rPr>
+          <w:rFonts w:ascii="Arial" w:hAnsi="Arial" w:cs="Arial"/>
+          <w:lang w:val="es-ES"/>
+        </w:rPr>
+        <w:drawing>
+          <wp:inline distT="0" distB="0" distL="0" distR="0" wp14:anchorId="2A740329" wp14:editId="7636D6D6">
+            <wp:extent cx="3787254" cy="740482"/>
+            <wp:effectExtent l="0" t="0" r="3810" b="2540"/>
+            <wp:docPr id="12" name="Imagen 12"/>
+            <wp:cNvGraphicFramePr>
+              <a:graphicFrameLocks xmlns:a="http://schemas.openxmlformats.org/drawingml/2006/main" noChangeAspect="1"/>
+            </wp:cNvGraphicFramePr>
+            <a:graphic xmlns:a="http://schemas.openxmlformats.org/drawingml/2006/main">
+              <a:graphicData uri="http://schemas.openxmlformats.org/drawingml/2006/picture">
+                <pic:pic xmlns:pic="http://schemas.openxmlformats.org/drawingml/2006/picture">
+                  <pic:nvPicPr>
+                    <pic:cNvPr id="1" name=""/>
+                    <pic:cNvPicPr/>
+                  </pic:nvPicPr>
+                  <pic:blipFill>
+                    <a:blip r:embed="rId26"/>
+                    <a:stretch>
+                      <a:fillRect/>
+                    </a:stretch>
+                  </pic:blipFill>
+                  <pic:spPr>
+                    <a:xfrm>
+                      <a:off x="0" y="0"/>
+                      <a:ext cx="3860456" cy="754794"/>
+                    </a:xfrm>
+                    <a:prstGeom prst="rect">
+                      <a:avLst/>
+                    </a:prstGeom>
+                  </pic:spPr>
+                </pic:pic>
+              </a:graphicData>
+            </a:graphic>
+          </wp:inline>
+        </w:drawing>
+      </w:r>
+    </w:p>
+    <w:p>
+      <w:pPr>
+        <w:rPr>
+          <w:rFonts w:ascii="Arial" w:hAnsi="Arial" w:cs="Arial"/>
+          <w:lang w:val="es-ES"/>
+        </w:rPr>
+      </w:pPr>
+      <w:r>
+        <w:rPr>
+          <w:rFonts w:ascii="Arial" w:hAnsi="Arial" w:cs="Arial"/>
+          <w:lang w:val="es-ES"/>
+        </w:rPr>
+        <w:t>Mediante una representación gráfica obtenemos:</w:t>
+      </w:r>
+    </w:p>
+    <w:p>
+      <w:pPr>
+        <w:rPr>
+          <w:rFonts w:ascii="Arial" w:hAnsi="Arial" w:cs="Arial"/>
+          <w:lang w:val="es-ES"/>
+        </w:rPr>
+      </w:pPr>
+    </w:p>
+    <w:p>
+      <w:pPr>
+        <w:jc w:val="center"/>
+        <w:rPr>
+          <w:rFonts w:ascii="Arial" w:hAnsi="Arial" w:cs="Arial"/>
+          <w:lang w:val="es-ES"/>
+        </w:rPr>
+      </w:pPr>
+      <w:r>
+        <w:rPr>
+          <w:rFonts w:ascii="Arial" w:hAnsi="Arial" w:cs="Arial"/>
+          <w:lang w:val="es-ES"/>
+        </w:rPr>
+        <w:pict>
+          <v:shape id="_x0000_i1066" type="#_x0000_t75" style="width:205.7pt;height:134.65pt">
+            <v:imagedata r:id="rId27" o:title="10 graf1"/>
+          </v:shape>
+        </w:pict>
+      </w:r>
+      <w:r>
+        <w:rPr>
+          <w:rFonts w:ascii="Arial" w:hAnsi="Arial" w:cs="Arial"/>
+          <w:lang w:val="es-ES"/>
+        </w:rPr>
+        <w:pict>
+          <v:shape id="_x0000_i1067" type="#_x0000_t75" style="width:197.3pt;height:128.1pt">
+            <v:imagedata r:id="rId28" o:title="11 graf1" croptop="3630f" cropbottom="11426f" cropright="5236f"/>
+          </v:shape>
+        </w:pict>
+      </w:r>
+    </w:p>
+    <w:p>
+      <w:pPr>
+        <w:rPr>
+          <w:rFonts w:ascii="Arial" w:hAnsi="Arial" w:cs="Arial"/>
+          <w:lang w:val="es-ES"/>
+        </w:rPr>
+      </w:pPr>
+    </w:p>
+    <w:p>
+      <w:pPr>
+        <w:rPr>
+          <w:rFonts w:ascii="Arial" w:hAnsi="Arial" w:cs="Arial"/>
+          <w:lang w:val="es-ES"/>
+        </w:rPr>
+      </w:pPr>
+    </w:p>
+    <w:p>
+      <w:pPr>
+        <w:rPr>
+          <w:rFonts w:ascii="Arial" w:hAnsi="Arial" w:cs="Arial"/>
+          <w:lang w:val="es-ES"/>
+        </w:rPr>
+      </w:pPr>
+    </w:p>
+    <w:p>
+      <w:pPr>
+        <w:rPr>
+          <w:rFonts w:ascii="Arial" w:hAnsi="Arial" w:cs="Arial"/>
+          <w:lang w:val="es-ES"/>
+        </w:rPr>
+      </w:pPr>
+      <w:r>
+        <w:rPr>
+          <w:rFonts w:ascii="Arial" w:hAnsi="Arial" w:cs="Arial"/>
+          <w:lang w:val="es-ES"/>
+        </w:rPr>
+        <w:t>En un análisis gráfico preliminar podemos evidenciar una primera aproximación de los grupos principales.</w:t>
+      </w:r>
+    </w:p>
+    <w:p>
+      <w:pPr>
+        <w:jc w:val="center"/>
+        <w:rPr>
+          <w:rFonts w:ascii="Arial" w:hAnsi="Arial" w:cs="Arial"/>
+          <w:lang w:val="es-ES"/>
+        </w:rPr>
+      </w:pPr>
+      <w:r>
+        <w:rPr>
+          <w:rFonts w:ascii="Arial" w:hAnsi="Arial" w:cs="Arial"/>
+          <w:lang w:val="es-ES"/>
+        </w:rPr>
+        <w:pict>
+          <v:shape id="_x0000_i1076" type="#_x0000_t75" style="width:354.4pt;height:273.95pt">
+            <v:imagedata r:id="rId29" o:title="12 puntitos"/>
+          </v:shape>
+        </w:pict>
+      </w:r>
+    </w:p>
+    <w:p>
+      <w:pPr>
+        <w:jc w:val="center"/>
+        <w:rPr>
+          <w:rFonts w:ascii="Arial" w:hAnsi="Arial" w:cs="Arial"/>
+          <w:lang w:val="es-ES"/>
+        </w:rPr>
+      </w:pPr>
+    </w:p>
+    <w:p>
+      <w:pPr>
+        <w:jc w:val="center"/>
+        <w:rPr>
+          <w:rFonts w:ascii="Arial" w:hAnsi="Arial" w:cs="Arial"/>
+          <w:lang w:val="es-ES"/>
+        </w:rPr>
+      </w:pPr>
+      <w:r>
+        <w:rPr>
+          <w:rFonts w:ascii="Arial" w:hAnsi="Arial" w:cs="Arial"/>
+          <w:lang w:val="es-ES"/>
+        </w:rPr>
+        <w:pict>
+          <v:shape id="_x0000_i1079" type="#_x0000_t75" style="width:303.9pt;height:234.7pt">
+            <v:imagedata r:id="rId30" o:title="13 flechas"/>
+          </v:shape>
+        </w:pict>
+      </w:r>
+    </w:p>
+    <w:p>
+      <w:pPr>
+        <w:jc w:val="center"/>
+        <w:rPr>
+          <w:rFonts w:ascii="Arial" w:hAnsi="Arial" w:cs="Arial"/>
+          <w:lang w:val="es-ES"/>
+        </w:rPr>
+      </w:pPr>
+    </w:p>
+    <w:p>
+      <w:pPr>
+        <w:jc w:val="center"/>
+        <w:rPr>
+          <w:rFonts w:ascii="Arial" w:hAnsi="Arial" w:cs="Arial"/>
+          <w:lang w:val="es-ES"/>
+        </w:rPr>
+      </w:pPr>
+      <w:r>
+        <w:rPr>
+          <w:rFonts w:ascii="Arial" w:hAnsi="Arial" w:cs="Arial"/>
+          <w:lang w:val="es-ES"/>
+        </w:rPr>
+        <w:lastRenderedPageBreak/>
+        <w:pict>
+          <v:shape id="_x0000_i1082" type="#_x0000_t75" style="width:350.65pt;height:348.8pt">
+            <v:imagedata r:id="rId31" o:title="14 mas flechas" croptop="3141f" cropbottom="1863f" cropleft="12953f" cropright="13186f"/>
+          </v:shape>
+        </w:pict>
+      </w:r>
+    </w:p>
+    <w:p>
+      <w:pPr>
+        <w:jc w:val="center"/>
+        <w:rPr>
+          <w:rFonts w:ascii="Arial" w:hAnsi="Arial" w:cs="Arial"/>
+          <w:lang w:val="es-ES"/>
+        </w:rPr>
+      </w:pPr>
+      <w:r>
+        <w:rPr>
+          <w:rFonts w:ascii="Arial" w:hAnsi="Arial" w:cs="Arial"/>
+          <w:lang w:val="es-ES"/>
+        </w:rPr>
+        <w:drawing>
+          <wp:inline distT="0" distB="0" distL="0" distR="0" wp14:anchorId="7EFFDDC5" wp14:editId="293FD655">
+            <wp:extent cx="2210937" cy="1078340"/>
+            <wp:effectExtent l="0" t="0" r="0" b="7620"/>
+            <wp:docPr id="14" name="Imagen 14"/>
+            <wp:cNvGraphicFramePr>
+              <a:graphicFrameLocks xmlns:a="http://schemas.openxmlformats.org/drawingml/2006/main" noChangeAspect="1"/>
+            </wp:cNvGraphicFramePr>
+            <a:graphic xmlns:a="http://schemas.openxmlformats.org/drawingml/2006/main">
+              <a:graphicData uri="http://schemas.openxmlformats.org/drawingml/2006/picture">
+                <pic:pic xmlns:pic="http://schemas.openxmlformats.org/drawingml/2006/picture">
+                  <pic:nvPicPr>
+                    <pic:cNvPr id="1" name=""/>
+                    <pic:cNvPicPr/>
+                  </pic:nvPicPr>
+                  <pic:blipFill>
+                    <a:blip r:embed="rId32"/>
+                    <a:stretch>
+                      <a:fillRect/>
+                    </a:stretch>
+                  </pic:blipFill>
+                  <pic:spPr>
+                    <a:xfrm>
+                      <a:off x="0" y="0"/>
+                      <a:ext cx="2230165" cy="1087718"/>
+                    </a:xfrm>
+                    <a:prstGeom prst="rect">
+                      <a:avLst/>
+                    </a:prstGeom>
+                  </pic:spPr>
+                </pic:pic>
+              </a:graphicData>
+            </a:graphic>
+          </wp:inline>
+        </w:drawing>
+      </w:r>
+    </w:p>
+    <w:p>
+      <w:pPr>
+        <w:jc w:val="both"/>
+        <w:rPr>
+          <w:rFonts w:ascii="Arial" w:hAnsi="Arial" w:cs="Arial"/>
+          <w:lang w:val="es-ES"/>
+        </w:rPr>
+      </w:pPr>
+      <w:r>
+        <w:rPr>
+          <w:rFonts w:ascii="Arial" w:hAnsi="Arial" w:cs="Arial"/>
+          <w:lang w:val="es-ES"/>
+        </w:rPr>
+        <w:t>Mediante e</w:t>
+      </w:r>
+      <w:r>
+        <w:rPr>
+          <w:rFonts w:ascii="Arial" w:hAnsi="Arial" w:cs="Arial"/>
+          <w:lang w:val="es-ES"/>
+        </w:rPr>
+        <w:t xml:space="preserve">l </w:t>
+      </w:r>
+      <w:proofErr w:type="spellStart"/>
+      <w:r>
+        <w:rPr>
+          <w:rFonts w:ascii="Arial" w:hAnsi="Arial" w:cs="Arial"/>
+          <w:lang w:val="es-ES"/>
+        </w:rPr>
+        <w:t>biplot</w:t>
+      </w:r>
+      <w:proofErr w:type="spellEnd"/>
+      <w:r>
+        <w:rPr>
+          <w:rFonts w:ascii="Arial" w:hAnsi="Arial" w:cs="Arial"/>
+          <w:lang w:val="es-ES"/>
+        </w:rPr>
+        <w:t xml:space="preserve"> visualiza</w:t>
+      </w:r>
+      <w:r>
+        <w:rPr>
+          <w:rFonts w:ascii="Arial" w:hAnsi="Arial" w:cs="Arial"/>
+          <w:lang w:val="es-ES"/>
+        </w:rPr>
+        <w:t>mos los</w:t>
+      </w:r>
+      <w:r>
+        <w:rPr>
+          <w:rFonts w:ascii="Arial" w:hAnsi="Arial" w:cs="Arial"/>
+          <w:lang w:val="es-ES"/>
+        </w:rPr>
+        <w:t xml:space="preserve"> resultados de</w:t>
+      </w:r>
+      <w:r>
+        <w:rPr>
+          <w:rFonts w:ascii="Arial" w:hAnsi="Arial" w:cs="Arial"/>
+          <w:lang w:val="es-ES"/>
+        </w:rPr>
+        <w:t>l Análisis de Componentes Principales</w:t>
+      </w:r>
+      <w:r>
+        <w:rPr>
+          <w:rFonts w:ascii="Arial" w:hAnsi="Arial" w:cs="Arial"/>
+          <w:lang w:val="es-ES"/>
+        </w:rPr>
+        <w:t xml:space="preserve"> ya que combina las puntuaciones de los componentes principales y los vectores de carga</w:t>
+      </w:r>
+      <w:r>
+        <w:rPr>
+          <w:rFonts w:ascii="Arial" w:hAnsi="Arial" w:cs="Arial"/>
+          <w:lang w:val="es-ES"/>
+        </w:rPr>
+        <w:t xml:space="preserve">. </w:t>
+      </w:r>
+      <w:r>
+        <w:rPr>
+          <w:rFonts w:ascii="Arial" w:hAnsi="Arial" w:cs="Arial"/>
+          <w:lang w:val="es-ES"/>
+        </w:rPr>
+        <w:t xml:space="preserve">En el </w:t>
+      </w:r>
+      <w:r>
+        <w:rPr>
+          <w:rFonts w:ascii="Arial" w:hAnsi="Arial" w:cs="Arial"/>
+          <w:lang w:val="es-ES"/>
+        </w:rPr>
+        <w:t>mismo</w:t>
+      </w:r>
+      <w:r>
+        <w:rPr>
+          <w:rFonts w:ascii="Arial" w:hAnsi="Arial" w:cs="Arial"/>
+          <w:lang w:val="es-ES"/>
+        </w:rPr>
+        <w:t xml:space="preserve">, las observaciones están etiquetadas por el </w:t>
+      </w:r>
+      <w:r>
+        <w:rPr>
+          <w:rFonts w:ascii="Arial" w:hAnsi="Arial" w:cs="Arial"/>
+          <w:lang w:val="es-ES"/>
+        </w:rPr>
+        <w:t>código de localidad</w:t>
+      </w:r>
+      <w:r>
+        <w:rPr>
+          <w:rFonts w:ascii="Arial" w:hAnsi="Arial" w:cs="Arial"/>
+          <w:lang w:val="es-ES"/>
+        </w:rPr>
+        <w:t xml:space="preserve">. La posición en el gráfico representa las puntuaciones de los dos primeros componentes principales. Las variables originales se muestran como vectores (flechas). </w:t>
+      </w:r>
+      <w:r>
+        <w:rPr>
+          <w:rFonts w:ascii="Arial" w:hAnsi="Arial" w:cs="Arial"/>
+          <w:lang w:val="es-ES"/>
+        </w:rPr>
+        <w:t>El peso de la variable Desempleo</w:t>
+      </w:r>
+      <w:r>
+        <w:rPr>
+          <w:rFonts w:ascii="Arial" w:hAnsi="Arial" w:cs="Arial"/>
+          <w:lang w:val="es-ES"/>
+        </w:rPr>
+        <w:t xml:space="preserve"> en el primer componente es 0,</w:t>
+      </w:r>
+      <w:r>
+        <w:rPr>
+          <w:rFonts w:ascii="Arial" w:hAnsi="Arial" w:cs="Arial"/>
+          <w:lang w:val="es-ES"/>
+        </w:rPr>
+        <w:t>5</w:t>
+      </w:r>
+      <w:r>
+        <w:rPr>
+          <w:rFonts w:ascii="Arial" w:hAnsi="Arial" w:cs="Arial"/>
+          <w:lang w:val="es-ES"/>
+        </w:rPr>
+        <w:t xml:space="preserve"> y su </w:t>
+      </w:r>
+      <w:r>
+        <w:rPr>
+          <w:rFonts w:ascii="Arial" w:hAnsi="Arial" w:cs="Arial"/>
+          <w:lang w:val="es-ES"/>
+        </w:rPr>
+        <w:t>peso</w:t>
+      </w:r>
+      <w:r>
+        <w:rPr>
+          <w:rFonts w:ascii="Arial" w:hAnsi="Arial" w:cs="Arial"/>
+          <w:lang w:val="es-ES"/>
+        </w:rPr>
+        <w:t xml:space="preserve"> en el segundo componente principal -</w:t>
+      </w:r>
+      <w:r>
+        <w:rPr>
+          <w:rFonts w:ascii="Arial" w:hAnsi="Arial" w:cs="Arial"/>
+          <w:lang w:val="es-ES"/>
+        </w:rPr>
+        <w:t>0,99.</w:t>
+      </w:r>
+    </w:p>
+    <w:p>
+      <w:pPr>
+        <w:rPr>
+          <w:rFonts w:ascii="Arial" w:hAnsi="Arial" w:cs="Arial"/>
+          <w:lang w:val="es-ES"/>
+        </w:rPr>
+      </w:pPr>
+      <w:bookmarkStart w:id="2" w:name="_GoBack"/>
+      <w:bookmarkEnd w:id="2"/>
     </w:p>
     <w:sectPr>
       <w:pgSz w:w="12240" w:h="15840" w:code="1"/>
@@ -3723,6 +4827,18 @@
       <w:color w:val="808080"/>
     </w:rPr>
   </w:style>
+  <w:style w:type="character" w:styleId="Hipervnculovisitado">
+    <w:name w:val="FollowedHyperlink"/>
+    <w:basedOn w:val="Fuentedeprrafopredeter"/>
+    <w:uiPriority w:val="99"/>
+    <w:semiHidden/>
+    <w:unhideWhenUsed/>
+    <w:rsid w:val="000E6D16"/>
+    <w:rPr>
+      <w:color w:val="954F72" w:themeColor="followedHyperlink"/>
+      <w:u w:val="single"/>
+    </w:rPr>
+  </w:style>
 </w:styles>
 </file>
 
@@ -3992,7 +5108,7 @@
 </file>
 
 <file path=customXml/itemProps1.xml><?xml version="1.0" encoding="utf-8"?>
-<ds:datastoreItem xmlns:ds="http://schemas.openxmlformats.org/officeDocument/2006/customXml" ds:itemID="{75FA54A3-A9C1-4D80-AC53-50AA1CCCD5C0}">
+<ds:datastoreItem xmlns:ds="http://schemas.openxmlformats.org/officeDocument/2006/customXml" ds:itemID="{CF749A90-DCBD-4A71-94A5-1D43A80D48B2}">
   <ds:schemaRefs>
     <ds:schemaRef ds:uri="http://schemas.openxmlformats.org/officeDocument/2006/bibliography"/>
   </ds:schemaRefs>

</xml_diff>